<commit_message>
Jupyter notebooks and lectures
</commit_message>
<xml_diff>
--- a/Data Modeling/Lecture Notes/Relational Data Models.docx
+++ b/Data Modeling/Lecture Notes/Relational Data Models.docx
@@ -65,6 +65,7 @@
         <w:rPr>
           <w:rFonts w:eastAsia="Times New Roman" w:cstheme="minorHAnsi"/>
           <w:color w:val="2B2F32"/>
+          <w:shd w:val="clear" w:color="auto" w:fill="FFFFFF"/>
         </w:rPr>
       </w:pPr>
       <w:r>
@@ -1206,15 +1207,15 @@
         <w:jc w:val="center"/>
         <w:rPr>
           <w:rFonts w:eastAsia="Times New Roman" w:cstheme="minorHAnsi"/>
-          <w:sz w:val="22"/>
-          <w:szCs w:val="22"/>
-        </w:rPr>
-      </w:pPr>
-      <w:r>
-        <w:rPr>
-          <w:rFonts w:eastAsia="Times New Roman" w:cstheme="minorHAnsi"/>
-          <w:sz w:val="22"/>
-          <w:szCs w:val="22"/>
+          <w:b/>
+          <w:bCs/>
+        </w:rPr>
+      </w:pPr>
+      <w:r>
+        <w:rPr>
+          <w:rFonts w:eastAsia="Times New Roman" w:cstheme="minorHAnsi"/>
+          <w:b/>
+          <w:bCs/>
         </w:rPr>
         <w:t>Fact and Dimension Tables</w:t>
       </w:r>
@@ -1224,15 +1225,11 @@
         <w:ind w:left="540"/>
         <w:rPr>
           <w:rFonts w:eastAsia="Times New Roman" w:cstheme="minorHAnsi"/>
-          <w:sz w:val="22"/>
-          <w:szCs w:val="22"/>
-        </w:rPr>
-      </w:pPr>
-      <w:r>
-        <w:rPr>
-          <w:rFonts w:eastAsia="Times New Roman" w:cstheme="minorHAnsi"/>
-          <w:sz w:val="22"/>
-          <w:szCs w:val="22"/>
+        </w:rPr>
+      </w:pPr>
+      <w:r>
+        <w:rPr>
+          <w:rFonts w:eastAsia="Times New Roman" w:cstheme="minorHAnsi"/>
         </w:rPr>
         <w:t>Fact Tables</w:t>
       </w:r>
@@ -1247,15 +1244,11 @@
         <w:textAlignment w:val="center"/>
         <w:rPr>
           <w:rFonts w:eastAsia="Times New Roman" w:cstheme="minorHAnsi"/>
-          <w:sz w:val="22"/>
-          <w:szCs w:val="22"/>
-        </w:rPr>
-      </w:pPr>
-      <w:r>
-        <w:rPr>
-          <w:rFonts w:eastAsia="Times New Roman" w:cstheme="minorHAnsi"/>
-          <w:sz w:val="22"/>
-          <w:szCs w:val="22"/>
+        </w:rPr>
+      </w:pPr>
+      <w:r>
+        <w:rPr>
+          <w:rFonts w:eastAsia="Times New Roman" w:cstheme="minorHAnsi"/>
         </w:rPr>
         <w:t>Fact table consists of the measurements, metrics or facts of a business process.</w:t>
       </w:r>
@@ -1265,15 +1258,11 @@
         <w:ind w:left="540"/>
         <w:rPr>
           <w:rFonts w:eastAsia="Times New Roman" w:cstheme="minorHAnsi"/>
-          <w:sz w:val="22"/>
-          <w:szCs w:val="22"/>
-        </w:rPr>
-      </w:pPr>
-      <w:r>
-        <w:rPr>
-          <w:rFonts w:eastAsia="Times New Roman" w:cstheme="minorHAnsi"/>
-          <w:sz w:val="22"/>
-          <w:szCs w:val="22"/>
+        </w:rPr>
+      </w:pPr>
+      <w:r>
+        <w:rPr>
+          <w:rFonts w:eastAsia="Times New Roman" w:cstheme="minorHAnsi"/>
         </w:rPr>
         <w:t>Dimension</w:t>
       </w:r>
@@ -1288,15 +1277,11 @@
         <w:textAlignment w:val="center"/>
         <w:rPr>
           <w:rFonts w:eastAsia="Times New Roman" w:cstheme="minorHAnsi"/>
-          <w:sz w:val="22"/>
-          <w:szCs w:val="22"/>
-        </w:rPr>
-      </w:pPr>
-      <w:r>
-        <w:rPr>
-          <w:rFonts w:eastAsia="Times New Roman" w:cstheme="minorHAnsi"/>
-          <w:sz w:val="22"/>
-          <w:szCs w:val="22"/>
+        </w:rPr>
+      </w:pPr>
+      <w:r>
+        <w:rPr>
+          <w:rFonts w:eastAsia="Times New Roman" w:cstheme="minorHAnsi"/>
         </w:rPr>
         <w:t>A structure that categorizes facts and measures in order to enable users to answer business questions.  Dimensions are people, products, place and time.</w:t>
       </w:r>
@@ -1306,8 +1291,6 @@
         <w:textAlignment w:val="center"/>
         <w:rPr>
           <w:rFonts w:eastAsia="Times New Roman" w:cstheme="minorHAnsi"/>
-          <w:sz w:val="22"/>
-          <w:szCs w:val="22"/>
         </w:rPr>
       </w:pPr>
     </w:p>
@@ -1317,8 +1300,6 @@
         <w:textAlignment w:val="center"/>
         <w:rPr>
           <w:rFonts w:eastAsia="Times New Roman" w:cstheme="minorHAnsi"/>
-          <w:sz w:val="22"/>
-          <w:szCs w:val="22"/>
         </w:rPr>
       </w:pPr>
     </w:p>
@@ -1329,8 +1310,6 @@
           <w:rFonts w:eastAsia="Times New Roman" w:cstheme="minorHAnsi"/>
           <w:b/>
           <w:bCs/>
-          <w:sz w:val="22"/>
-          <w:szCs w:val="22"/>
         </w:rPr>
       </w:pPr>
       <w:r>
@@ -1338,8 +1317,6 @@
           <w:rFonts w:eastAsia="Times New Roman" w:cstheme="minorHAnsi"/>
           <w:b/>
           <w:bCs/>
-          <w:sz w:val="22"/>
-          <w:szCs w:val="22"/>
         </w:rPr>
         <w:lastRenderedPageBreak/>
         <w:t>Star Schema</w:t>
@@ -1350,15 +1327,11 @@
         <w:textAlignment w:val="center"/>
         <w:rPr>
           <w:rFonts w:eastAsia="Times New Roman" w:cstheme="minorHAnsi"/>
-          <w:sz w:val="22"/>
-          <w:szCs w:val="22"/>
-        </w:rPr>
-      </w:pPr>
-      <w:r>
-        <w:rPr>
-          <w:rFonts w:eastAsia="Times New Roman" w:cstheme="minorHAnsi"/>
-          <w:sz w:val="22"/>
-          <w:szCs w:val="22"/>
+        </w:rPr>
+      </w:pPr>
+      <w:r>
+        <w:rPr>
+          <w:rFonts w:eastAsia="Times New Roman" w:cstheme="minorHAnsi"/>
         </w:rPr>
         <w:t>A Star Schema is the simplest style of data mart schema. It consists of one or more fact tables referencing any number of dimension tables.</w:t>
       </w:r>
@@ -1650,9 +1623,24 @@
     <w:p>
       <w:pPr>
         <w:jc w:val="center"/>
-      </w:pPr>
-      <w:r>
+        <w:rPr>
+          <w:b/>
+          <w:bCs/>
+        </w:rPr>
+      </w:pPr>
+      <w:r>
+        <w:rPr>
+          <w:b/>
+          <w:bCs/>
+        </w:rPr>
         <w:t>PSQL command</w:t>
+      </w:r>
+      <w:r>
+        <w:rPr>
+          <w:b/>
+          <w:bCs/>
+        </w:rPr>
+        <w:t>s</w:t>
       </w:r>
     </w:p>
     <w:p>
@@ -4357,21 +4345,7 @@
           <w:rFonts w:ascii="Helvetica" w:eastAsia="Times New Roman" w:hAnsi="Helvetica" w:cs="Times New Roman"/>
           <w:color w:val="4F4F4F"/>
         </w:rPr>
-        <w:t xml:space="preserve"> refers to the idea of inserting a new row in an existing </w:t>
-      </w:r>
-      <w:r>
-        <w:rPr>
-          <w:rFonts w:ascii="Helvetica" w:eastAsia="Times New Roman" w:hAnsi="Helvetica" w:cs="Times New Roman"/>
-          <w:color w:val="4F4F4F"/>
-        </w:rPr>
-        <w:t>table or</w:t>
-      </w:r>
-      <w:r>
-        <w:rPr>
-          <w:rFonts w:ascii="Helvetica" w:eastAsia="Times New Roman" w:hAnsi="Helvetica" w:cs="Times New Roman"/>
-          <w:color w:val="4F4F4F"/>
-        </w:rPr>
-        <w:t xml:space="preserve"> updating the row if it already exists in the table. The action of updating or inserting has been described as "</w:t>
+        <w:t> refers to the idea of inserting a new row in an existing table or updating the row if it already exists in the table. The action of updating or inserting has been described as "</w:t>
       </w:r>
       <w:proofErr w:type="spellStart"/>
       <w:r>
@@ -5189,21 +5163,7 @@
           <w:rFonts w:ascii="Helvetica" w:eastAsia="Times New Roman" w:hAnsi="Helvetica" w:cs="Times New Roman"/>
           <w:color w:val="4F4F4F"/>
         </w:rPr>
-        <w:t xml:space="preserve">Now let's assume that the customer </w:t>
-      </w:r>
-      <w:r>
-        <w:rPr>
-          <w:rFonts w:ascii="Helvetica" w:eastAsia="Times New Roman" w:hAnsi="Helvetica" w:cs="Times New Roman"/>
-          <w:color w:val="4F4F4F"/>
-        </w:rPr>
-        <w:t>moved,</w:t>
-      </w:r>
-      <w:r>
-        <w:rPr>
-          <w:rFonts w:ascii="Helvetica" w:eastAsia="Times New Roman" w:hAnsi="Helvetica" w:cs="Times New Roman"/>
-          <w:color w:val="4F4F4F"/>
-        </w:rPr>
-        <w:t xml:space="preserve"> and we need to update the customer's address. However</w:t>
+        <w:t>Now let's assume that the customer moved, and we need to update the customer's address. However</w:t>
       </w:r>
       <w:r>
         <w:rPr>

</xml_diff>